<commit_message>
documentation and who did what update
</commit_message>
<xml_diff>
--- a/Documentation/OS Allstars - Who Did What.docx
+++ b/Documentation/OS Allstars - Who Did What.docx
@@ -16,8 +16,8 @@
         <w:tblLook w:val="01e0" w:noHBand="0" w:noVBand="0" w:firstColumn="1" w:lastRow="1" w:lastColumn="1" w:firstRow="1"/>
       </w:tblPr>
       <w:tblGrid>
-        <w:gridCol w:w="3764"/>
-        <w:gridCol w:w="2400"/>
+        <w:gridCol w:w="3763"/>
+        <w:gridCol w:w="2401"/>
         <w:gridCol w:w="1515"/>
         <w:gridCol w:w="1515"/>
         <w:gridCol w:w="1515"/>
@@ -29,7 +29,7 @@
         </w:trPr>
         <w:tc>
           <w:tcPr>
-            <w:tcW w:w="3764" w:type="dxa"/>
+            <w:tcW w:w="3763" w:type="dxa"/>
             <w:tcBorders>
               <w:top w:val="single" w:sz="8" w:space="0" w:color="000000"/>
               <w:left w:val="single" w:sz="8" w:space="0" w:color="000000"/>
@@ -59,7 +59,7 @@
         </w:tc>
         <w:tc>
           <w:tcPr>
-            <w:tcW w:w="2400" w:type="dxa"/>
+            <w:tcW w:w="2401" w:type="dxa"/>
             <w:tcBorders>
               <w:top w:val="single" w:sz="8" w:space="0" w:color="000000"/>
               <w:left w:val="single" w:sz="8" w:space="0" w:color="000000"/>
@@ -218,7 +218,7 @@
         </w:trPr>
         <w:tc>
           <w:tcPr>
-            <w:tcW w:w="3764" w:type="dxa"/>
+            <w:tcW w:w="3763" w:type="dxa"/>
             <w:tcBorders>
               <w:top w:val="single" w:sz="6" w:space="0" w:color="000000"/>
               <w:left w:val="single" w:sz="8" w:space="0" w:color="000000"/>
@@ -290,7 +290,7 @@
         </w:tc>
         <w:tc>
           <w:tcPr>
-            <w:tcW w:w="2400" w:type="dxa"/>
+            <w:tcW w:w="2401" w:type="dxa"/>
             <w:tcBorders>
               <w:top w:val="single" w:sz="6" w:space="0" w:color="000000"/>
               <w:left w:val="single" w:sz="8" w:space="0" w:color="000000"/>
@@ -466,7 +466,7 @@
         </w:trPr>
         <w:tc>
           <w:tcPr>
-            <w:tcW w:w="3764" w:type="dxa"/>
+            <w:tcW w:w="3763" w:type="dxa"/>
             <w:tcBorders>
               <w:top w:val="single" w:sz="8" w:space="0" w:color="000000"/>
               <w:left w:val="single" w:sz="8" w:space="0" w:color="000000"/>
@@ -521,7 +521,7 @@
         </w:tc>
         <w:tc>
           <w:tcPr>
-            <w:tcW w:w="2400" w:type="dxa"/>
+            <w:tcW w:w="2401" w:type="dxa"/>
             <w:tcBorders>
               <w:top w:val="single" w:sz="8" w:space="0" w:color="000000"/>
               <w:left w:val="single" w:sz="8" w:space="0" w:color="000000"/>
@@ -746,7 +746,7 @@
         </w:trPr>
         <w:tc>
           <w:tcPr>
-            <w:tcW w:w="3764" w:type="dxa"/>
+            <w:tcW w:w="3763" w:type="dxa"/>
             <w:tcBorders>
               <w:top w:val="single" w:sz="8" w:space="0" w:color="000000"/>
               <w:left w:val="single" w:sz="8" w:space="0" w:color="000000"/>
@@ -803,7 +803,7 @@
         </w:tc>
         <w:tc>
           <w:tcPr>
-            <w:tcW w:w="2400" w:type="dxa"/>
+            <w:tcW w:w="2401" w:type="dxa"/>
             <w:tcBorders>
               <w:top w:val="single" w:sz="8" w:space="0" w:color="000000"/>
               <w:left w:val="single" w:sz="8" w:space="0" w:color="000000"/>
@@ -852,6 +852,87 @@
                 <w:rFonts w:ascii="Times New Roman" w:hAnsi="Times New Roman"/>
                 <w:sz w:val="20"/>
               </w:rPr>
+              <w:t>CreatePCB</w:t>
+            </w:r>
+          </w:p>
+          <w:p>
+            <w:pPr>
+              <w:pStyle w:val="TableParagraph"/>
+              <w:rPr>
+                <w:rFonts w:ascii="Times New Roman" w:hAnsi="Times New Roman"/>
+                <w:sz w:val="20"/>
+              </w:rPr>
+            </w:pPr>
+            <w:r>
+              <w:rPr>
+                <w:rFonts w:ascii="Times New Roman" w:hAnsi="Times New Roman"/>
+                <w:sz w:val="20"/>
+              </w:rPr>
+              <w:t>DeletePCB</w:t>
+            </w:r>
+          </w:p>
+          <w:p>
+            <w:pPr>
+              <w:pStyle w:val="TableParagraph"/>
+              <w:rPr>
+                <w:rFonts w:ascii="Times New Roman" w:hAnsi="Times New Roman"/>
+                <w:sz w:val="20"/>
+              </w:rPr>
+            </w:pPr>
+            <w:r>
+              <w:rPr>
+                <w:rFonts w:ascii="Times New Roman" w:hAnsi="Times New Roman"/>
+                <w:sz w:val="20"/>
+              </w:rPr>
+              <w:t>BlockPCB</w:t>
+            </w:r>
+          </w:p>
+          <w:p>
+            <w:pPr>
+              <w:pStyle w:val="TableParagraph"/>
+              <w:rPr>
+                <w:rFonts w:ascii="Times New Roman" w:hAnsi="Times New Roman"/>
+                <w:sz w:val="20"/>
+              </w:rPr>
+            </w:pPr>
+            <w:r>
+              <w:rPr>
+                <w:rFonts w:ascii="Times New Roman" w:hAnsi="Times New Roman"/>
+                <w:sz w:val="20"/>
+              </w:rPr>
+              <w:t>UnblockPCB</w:t>
+            </w:r>
+          </w:p>
+          <w:p>
+            <w:pPr>
+              <w:pStyle w:val="TableParagraph"/>
+              <w:rPr>
+                <w:rFonts w:ascii="Times New Roman" w:hAnsi="Times New Roman"/>
+                <w:sz w:val="20"/>
+              </w:rPr>
+            </w:pPr>
+            <w:r>
+              <w:rPr>
+                <w:rFonts w:ascii="Times New Roman" w:hAnsi="Times New Roman"/>
+                <w:sz w:val="20"/>
+              </w:rPr>
+              <w:t>Documentation</w:t>
+            </w:r>
+          </w:p>
+          <w:p>
+            <w:pPr>
+              <w:pStyle w:val="TableParagraph"/>
+              <w:rPr>
+                <w:rFonts w:ascii="Times New Roman" w:hAnsi="Times New Roman"/>
+                <w:sz w:val="20"/>
+              </w:rPr>
+            </w:pPr>
+            <w:r>
+              <w:rPr>
+                <w:rFonts w:ascii="Times New Roman" w:hAnsi="Times New Roman"/>
+                <w:sz w:val="20"/>
+              </w:rPr>
+              <w:t>Testing</w:t>
             </w:r>
           </w:p>
         </w:tc>
@@ -940,7 +1021,7 @@
         </w:trPr>
         <w:tc>
           <w:tcPr>
-            <w:tcW w:w="3764" w:type="dxa"/>
+            <w:tcW w:w="3763" w:type="dxa"/>
             <w:tcBorders>
               <w:top w:val="single" w:sz="8" w:space="0" w:color="000000"/>
               <w:left w:val="single" w:sz="8" w:space="0" w:color="000000"/>
@@ -982,7 +1063,7 @@
         </w:tc>
         <w:tc>
           <w:tcPr>
-            <w:tcW w:w="2400" w:type="dxa"/>
+            <w:tcW w:w="2401" w:type="dxa"/>
             <w:tcBorders>
               <w:top w:val="single" w:sz="8" w:space="0" w:color="000000"/>
               <w:left w:val="single" w:sz="8" w:space="0" w:color="000000"/>
@@ -1223,7 +1304,6 @@
     <w:rPrDefault>
       <w:rPr>
         <w:rFonts w:ascii="Calibri" w:hAnsi="Calibri" w:eastAsia="Calibri" w:cs="" w:asciiTheme="minorHAnsi" w:cstheme="minorBidi" w:eastAsiaTheme="minorHAnsi" w:hAnsiTheme="minorHAnsi"/>
-        <w:sz w:val="22"/>
         <w:szCs w:val="22"/>
         <w:lang w:val="en-US" w:eastAsia="en-US" w:bidi="ar-SA"/>
       </w:rPr>
@@ -1617,6 +1697,7 @@
     <w:qFormat/>
     <w:pPr>
       <w:widowControl w:val="false"/>
+      <w:suppressAutoHyphens w:val="true"/>
       <w:bidi w:val="0"/>
       <w:spacing w:before="0" w:after="0"/>
       <w:jc w:val="left"/>

</xml_diff>

<commit_message>
Updated Programmer's Manual and Who Did What
</commit_message>
<xml_diff>
--- a/Documentation/OS Allstars - Who Did What.docx
+++ b/Documentation/OS Allstars - Who Did What.docx
@@ -230,13 +230,13 @@
             <w:pPr>
               <w:pStyle w:val="TableParagraph"/>
               <w:rPr>
-                <w:rFonts w:ascii="Times New Roman" w:hAnsi="Times New Roman"/>
+                <w:rFonts w:ascii="arial" w:hAnsi="arial"/>
                 <w:sz w:val="26"/>
               </w:rPr>
             </w:pPr>
             <w:r>
               <w:rPr>
-                <w:rFonts w:ascii="Times New Roman" w:hAnsi="Times New Roman"/>
+                <w:rFonts w:ascii="arial" w:hAnsi="arial"/>
                 <w:sz w:val="26"/>
               </w:rPr>
             </w:r>
@@ -245,13 +245,13 @@
             <w:pPr>
               <w:pStyle w:val="TableParagraph"/>
               <w:rPr>
-                <w:rFonts w:ascii="Times New Roman" w:hAnsi="Times New Roman"/>
+                <w:rFonts w:ascii="arial" w:hAnsi="arial"/>
                 <w:sz w:val="26"/>
               </w:rPr>
             </w:pPr>
             <w:r>
               <w:rPr>
-                <w:rFonts w:ascii="Times New Roman" w:hAnsi="Times New Roman"/>
+                <w:rFonts w:ascii="arial" w:hAnsi="arial"/>
                 <w:sz w:val="26"/>
               </w:rPr>
             </w:r>
@@ -261,13 +261,13 @@
               <w:pStyle w:val="TableParagraph"/>
               <w:spacing w:before="4" w:after="0"/>
               <w:rPr>
-                <w:rFonts w:ascii="Times New Roman" w:hAnsi="Times New Roman"/>
+                <w:rFonts w:ascii="arial" w:hAnsi="arial"/>
                 <w:sz w:val="21"/>
               </w:rPr>
             </w:pPr>
             <w:r>
               <w:rPr>
-                <w:rFonts w:ascii="Times New Roman" w:hAnsi="Times New Roman"/>
+                <w:rFonts w:ascii="arial" w:hAnsi="arial"/>
                 <w:sz w:val="21"/>
               </w:rPr>
             </w:r>
@@ -277,13 +277,14 @@
               <w:pStyle w:val="TableParagraph"/>
               <w:ind w:left="50" w:hanging="0"/>
               <w:rPr>
+                <w:rFonts w:ascii="arial" w:hAnsi="arial"/>
+              </w:rPr>
+            </w:pPr>
+            <w:r>
+              <w:rPr>
+                <w:rFonts w:ascii="arial" w:hAnsi="arial"/>
                 <w:sz w:val="23"/>
               </w:rPr>
-            </w:pPr>
-            <w:r>
-              <w:rPr>
-                <w:sz w:val="23"/>
-              </w:rPr>
               <w:t>David Maxson</w:t>
             </w:r>
           </w:p>
@@ -303,13 +304,13 @@
               <w:pStyle w:val="TableParagraph"/>
               <w:spacing w:before="10" w:after="0"/>
               <w:rPr>
-                <w:rFonts w:ascii="Times New Roman" w:hAnsi="Times New Roman"/>
+                <w:rFonts w:ascii="arial" w:hAnsi="arial"/>
                 <w:sz w:val="18"/>
               </w:rPr>
             </w:pPr>
             <w:r>
               <w:rPr>
-                <w:rFonts w:ascii="Times New Roman" w:hAnsi="Times New Roman"/>
+                <w:rFonts w:ascii="arial" w:hAnsi="arial"/>
                 <w:sz w:val="18"/>
               </w:rPr>
             </w:r>
@@ -320,17 +321,19 @@
               <w:spacing w:lineRule="auto" w:line="247"/>
               <w:ind w:left="50" w:right="1078" w:hanging="0"/>
               <w:rPr>
+                <w:rFonts w:ascii="arial" w:hAnsi="arial"/>
+              </w:rPr>
+            </w:pPr>
+            <w:r>
+              <w:rPr>
+                <w:rFonts w:ascii="arial" w:hAnsi="arial"/>
                 <w:sz w:val="19"/>
               </w:rPr>
-            </w:pPr>
-            <w:r>
-              <w:rPr>
-                <w:sz w:val="19"/>
-              </w:rPr>
               <w:t xml:space="preserve">cmd_handler() </w:t>
             </w:r>
             <w:r>
               <w:rPr>
+                <w:rFonts w:ascii="arial" w:hAnsi="arial"/>
                 <w:w w:val="105"/>
                 <w:sz w:val="19"/>
               </w:rPr>
@@ -343,11 +346,12 @@
               <w:spacing w:lineRule="exact" w:line="216"/>
               <w:ind w:left="50" w:hanging="0"/>
               <w:rPr>
-                <w:sz w:val="19"/>
-              </w:rPr>
-            </w:pPr>
-            <w:r>
-              <w:rPr>
+                <w:rFonts w:ascii="arial" w:hAnsi="arial"/>
+              </w:rPr>
+            </w:pPr>
+            <w:r>
+              <w:rPr>
+                <w:rFonts w:ascii="arial" w:hAnsi="arial"/>
                 <w:w w:val="105"/>
                 <w:sz w:val="19"/>
               </w:rPr>
@@ -369,15 +373,44 @@
             <w:pPr>
               <w:pStyle w:val="TableParagraph"/>
               <w:rPr>
-                <w:rFonts w:ascii="Times New Roman" w:hAnsi="Times New Roman"/>
-                <w:sz w:val="20"/>
-              </w:rPr>
-            </w:pPr>
-            <w:r>
-              <w:rPr>
-                <w:rFonts w:ascii="Times New Roman" w:hAnsi="Times New Roman"/>
-                <w:sz w:val="20"/>
-              </w:rPr>
+                <w:rFonts w:ascii="arial" w:hAnsi="arial"/>
+              </w:rPr>
+            </w:pPr>
+            <w:r>
+              <w:rPr>
+                <w:rFonts w:ascii="arial" w:hAnsi="arial"/>
+                <w:i w:val="false"/>
+                <w:caps w:val="false"/>
+                <w:smallCaps w:val="false"/>
+                <w:sz w:val="20"/>
+              </w:rPr>
+              <w:t>cmd_handler()</w:t>
+              <w:br/>
+              <w:t>showpcb</w:t>
+              <w:br/>
+              <w:t>showready</w:t>
+              <w:br/>
+              <w:t>showblocked</w:t>
+              <w:br/>
+              <w:t>User Manual</w:t>
+            </w:r>
+          </w:p>
+          <w:p>
+            <w:pPr>
+              <w:pStyle w:val="TableParagraph"/>
+              <w:rPr>
+                <w:rFonts w:ascii="arial" w:hAnsi="arial"/>
+              </w:rPr>
+            </w:pPr>
+            <w:r>
+              <w:rPr>
+                <w:rFonts w:ascii="arial" w:hAnsi="arial"/>
+                <w:i w:val="false"/>
+                <w:caps w:val="false"/>
+                <w:smallCaps w:val="false"/>
+                <w:sz w:val="20"/>
+              </w:rPr>
+              <w:t>Programmer’s Manual</w:t>
             </w:r>
           </w:p>
         </w:tc>
@@ -478,13 +511,13 @@
             <w:pPr>
               <w:pStyle w:val="TableParagraph"/>
               <w:rPr>
-                <w:rFonts w:ascii="Times New Roman" w:hAnsi="Times New Roman"/>
+                <w:rFonts w:ascii="arial" w:hAnsi="arial"/>
                 <w:sz w:val="26"/>
               </w:rPr>
             </w:pPr>
             <w:r>
               <w:rPr>
-                <w:rFonts w:ascii="Times New Roman" w:hAnsi="Times New Roman"/>
+                <w:rFonts w:ascii="arial" w:hAnsi="arial"/>
                 <w:sz w:val="26"/>
               </w:rPr>
             </w:r>
@@ -494,12 +527,12 @@
               <w:pStyle w:val="TableParagraph"/>
               <w:spacing w:before="4" w:after="0"/>
               <w:rPr>
-                <w:rFonts w:ascii="Times New Roman" w:hAnsi="Times New Roman"/>
-              </w:rPr>
-            </w:pPr>
-            <w:r>
-              <w:rPr>
-                <w:rFonts w:ascii="Times New Roman" w:hAnsi="Times New Roman"/>
+                <w:rFonts w:ascii="arial" w:hAnsi="arial"/>
+              </w:rPr>
+            </w:pPr>
+            <w:r>
+              <w:rPr>
+                <w:rFonts w:ascii="arial" w:hAnsi="arial"/>
               </w:rPr>
             </w:r>
           </w:p>
@@ -508,11 +541,12 @@
               <w:pStyle w:val="TableParagraph"/>
               <w:ind w:left="50" w:hanging="0"/>
               <w:rPr>
-                <w:sz w:val="23"/>
-              </w:rPr>
-            </w:pPr>
-            <w:r>
-              <w:rPr>
+                <w:rFonts w:ascii="arial" w:hAnsi="arial"/>
+              </w:rPr>
+            </w:pPr>
+            <w:r>
+              <w:rPr>
+                <w:rFonts w:ascii="arial" w:hAnsi="arial"/>
                 <w:sz w:val="23"/>
               </w:rPr>
               <w:t>Nathan Grey</w:t>
@@ -535,11 +569,12 @@
               <w:spacing w:before="154" w:after="0"/>
               <w:ind w:left="50" w:hanging="0"/>
               <w:rPr>
-                <w:sz w:val="19"/>
-              </w:rPr>
-            </w:pPr>
-            <w:r>
-              <w:rPr>
+                <w:rFonts w:ascii="arial" w:hAnsi="arial"/>
+              </w:rPr>
+            </w:pPr>
+            <w:r>
+              <w:rPr>
+                <w:rFonts w:ascii="arial" w:hAnsi="arial"/>
                 <w:w w:val="105"/>
                 <w:sz w:val="19"/>
               </w:rPr>
@@ -552,17 +587,19 @@
               <w:spacing w:lineRule="auto" w:line="247" w:before="5" w:after="0"/>
               <w:ind w:left="50" w:hanging="0"/>
               <w:rPr>
+                <w:rFonts w:ascii="arial" w:hAnsi="arial"/>
+              </w:rPr>
+            </w:pPr>
+            <w:r>
+              <w:rPr>
+                <w:rFonts w:ascii="arial" w:hAnsi="arial"/>
                 <w:sz w:val="19"/>
               </w:rPr>
-            </w:pPr>
-            <w:r>
-              <w:rPr>
-                <w:sz w:val="19"/>
-              </w:rPr>
               <w:t xml:space="preserve">Polling documentation </w:t>
             </w:r>
             <w:r>
               <w:rPr>
+                <w:rFonts w:ascii="arial" w:hAnsi="arial"/>
                 <w:w w:val="105"/>
                 <w:sz w:val="19"/>
               </w:rPr>
@@ -584,13 +621,12 @@
             <w:pPr>
               <w:pStyle w:val="TableParagraph"/>
               <w:rPr>
-                <w:rFonts w:ascii="Times New Roman" w:hAnsi="Times New Roman"/>
-                <w:sz w:val="20"/>
-              </w:rPr>
-            </w:pPr>
-            <w:r>
-              <w:rPr>
-                <w:rFonts w:ascii="Times New Roman" w:hAnsi="Times New Roman"/>
+                <w:rFonts w:ascii="arial" w:hAnsi="arial"/>
+              </w:rPr>
+            </w:pPr>
+            <w:r>
+              <w:rPr>
+                <w:rFonts w:ascii="arial" w:hAnsi="arial"/>
                 <w:sz w:val="20"/>
               </w:rPr>
               <w:t>removePCB</w:t>
@@ -600,13 +636,12 @@
             <w:pPr>
               <w:pStyle w:val="TableParagraph"/>
               <w:rPr>
-                <w:rFonts w:ascii="Times New Roman" w:hAnsi="Times New Roman"/>
-                <w:sz w:val="20"/>
-              </w:rPr>
-            </w:pPr>
-            <w:r>
-              <w:rPr>
-                <w:rFonts w:ascii="Times New Roman" w:hAnsi="Times New Roman"/>
+                <w:rFonts w:ascii="arial" w:hAnsi="arial"/>
+              </w:rPr>
+            </w:pPr>
+            <w:r>
+              <w:rPr>
+                <w:rFonts w:ascii="arial" w:hAnsi="arial"/>
                 <w:sz w:val="20"/>
               </w:rPr>
               <w:t>insertPCB</w:t>
@@ -616,13 +651,12 @@
             <w:pPr>
               <w:pStyle w:val="TableParagraph"/>
               <w:rPr>
-                <w:rFonts w:ascii="Times New Roman" w:hAnsi="Times New Roman"/>
-                <w:sz w:val="20"/>
-              </w:rPr>
-            </w:pPr>
-            <w:r>
-              <w:rPr>
-                <w:rFonts w:ascii="Times New Roman" w:hAnsi="Times New Roman"/>
+                <w:rFonts w:ascii="arial" w:hAnsi="arial"/>
+              </w:rPr>
+            </w:pPr>
+            <w:r>
+              <w:rPr>
+                <w:rFonts w:ascii="arial" w:hAnsi="arial"/>
                 <w:sz w:val="20"/>
               </w:rPr>
               <w:t>findPCB</w:t>
@@ -632,13 +666,12 @@
             <w:pPr>
               <w:pStyle w:val="TableParagraph"/>
               <w:rPr>
-                <w:rFonts w:ascii="Times New Roman" w:hAnsi="Times New Roman"/>
-                <w:sz w:val="20"/>
-              </w:rPr>
-            </w:pPr>
-            <w:r>
-              <w:rPr>
-                <w:rFonts w:ascii="Times New Roman" w:hAnsi="Times New Roman"/>
+                <w:rFonts w:ascii="arial" w:hAnsi="arial"/>
+              </w:rPr>
+            </w:pPr>
+            <w:r>
+              <w:rPr>
+                <w:rFonts w:ascii="arial" w:hAnsi="arial"/>
                 <w:sz w:val="20"/>
               </w:rPr>
               <w:t>Internal Procdure Documentation</w:t>
@@ -648,13 +681,12 @@
             <w:pPr>
               <w:pStyle w:val="TableParagraph"/>
               <w:rPr>
-                <w:rFonts w:ascii="Times New Roman" w:hAnsi="Times New Roman"/>
-                <w:sz w:val="20"/>
-              </w:rPr>
-            </w:pPr>
-            <w:r>
-              <w:rPr>
-                <w:rFonts w:ascii="Times New Roman" w:hAnsi="Times New Roman"/>
+                <w:rFonts w:ascii="arial" w:hAnsi="arial"/>
+              </w:rPr>
+            </w:pPr>
+            <w:r>
+              <w:rPr>
+                <w:rFonts w:ascii="arial" w:hAnsi="arial"/>
                 <w:sz w:val="20"/>
               </w:rPr>
               <w:t>Testing</w:t>
@@ -758,13 +790,13 @@
             <w:pPr>
               <w:pStyle w:val="TableParagraph"/>
               <w:rPr>
-                <w:rFonts w:ascii="Times New Roman" w:hAnsi="Times New Roman"/>
+                <w:rFonts w:ascii="arial" w:hAnsi="arial"/>
                 <w:sz w:val="26"/>
               </w:rPr>
             </w:pPr>
             <w:r>
               <w:rPr>
-                <w:rFonts w:ascii="Times New Roman" w:hAnsi="Times New Roman"/>
+                <w:rFonts w:ascii="arial" w:hAnsi="arial"/>
                 <w:sz w:val="26"/>
               </w:rPr>
             </w:r>
@@ -773,13 +805,13 @@
             <w:pPr>
               <w:pStyle w:val="TableParagraph"/>
               <w:rPr>
-                <w:rFonts w:ascii="Times New Roman" w:hAnsi="Times New Roman"/>
+                <w:rFonts w:ascii="arial" w:hAnsi="arial"/>
                 <w:sz w:val="26"/>
               </w:rPr>
             </w:pPr>
             <w:r>
               <w:rPr>
-                <w:rFonts w:ascii="Times New Roman" w:hAnsi="Times New Roman"/>
+                <w:rFonts w:ascii="arial" w:hAnsi="arial"/>
                 <w:sz w:val="26"/>
               </w:rPr>
             </w:r>
@@ -790,11 +822,12 @@
               <w:spacing w:before="198" w:after="0"/>
               <w:ind w:left="50" w:hanging="0"/>
               <w:rPr>
-                <w:sz w:val="23"/>
-              </w:rPr>
-            </w:pPr>
-            <w:r>
-              <w:rPr>
+                <w:rFonts w:ascii="arial" w:hAnsi="arial"/>
+              </w:rPr>
+            </w:pPr>
+            <w:r>
+              <w:rPr>
+                <w:rFonts w:ascii="arial" w:hAnsi="arial"/>
                 <w:sz w:val="23"/>
               </w:rPr>
               <w:t>Bradley Kersting</w:t>
@@ -818,13 +851,14 @@
               <w:ind w:left="50" w:right="1547" w:hanging="0"/>
               <w:jc w:val="both"/>
               <w:rPr>
+                <w:rFonts w:ascii="arial" w:hAnsi="arial"/>
+              </w:rPr>
+            </w:pPr>
+            <w:r>
+              <w:rPr>
+                <w:rFonts w:ascii="arial" w:hAnsi="arial"/>
                 <w:sz w:val="19"/>
               </w:rPr>
-            </w:pPr>
-            <w:r>
-              <w:rPr>
-                <w:sz w:val="19"/>
-              </w:rPr>
               <w:t>setdate() settime() getdate() gettime()</w:t>
             </w:r>
           </w:p>
@@ -843,13 +877,12 @@
             <w:pPr>
               <w:pStyle w:val="TableParagraph"/>
               <w:rPr>
-                <w:rFonts w:ascii="Times New Roman" w:hAnsi="Times New Roman"/>
-                <w:sz w:val="20"/>
-              </w:rPr>
-            </w:pPr>
-            <w:r>
-              <w:rPr>
-                <w:rFonts w:ascii="Times New Roman" w:hAnsi="Times New Roman"/>
+                <w:rFonts w:ascii="arial" w:hAnsi="arial"/>
+              </w:rPr>
+            </w:pPr>
+            <w:r>
+              <w:rPr>
+                <w:rFonts w:ascii="arial" w:hAnsi="arial"/>
                 <w:sz w:val="20"/>
               </w:rPr>
               <w:t>CreatePCB</w:t>
@@ -859,13 +892,12 @@
             <w:pPr>
               <w:pStyle w:val="TableParagraph"/>
               <w:rPr>
-                <w:rFonts w:ascii="Times New Roman" w:hAnsi="Times New Roman"/>
-                <w:sz w:val="20"/>
-              </w:rPr>
-            </w:pPr>
-            <w:r>
-              <w:rPr>
-                <w:rFonts w:ascii="Times New Roman" w:hAnsi="Times New Roman"/>
+                <w:rFonts w:ascii="arial" w:hAnsi="arial"/>
+              </w:rPr>
+            </w:pPr>
+            <w:r>
+              <w:rPr>
+                <w:rFonts w:ascii="arial" w:hAnsi="arial"/>
                 <w:sz w:val="20"/>
               </w:rPr>
               <w:t>DeletePCB</w:t>
@@ -875,13 +907,12 @@
             <w:pPr>
               <w:pStyle w:val="TableParagraph"/>
               <w:rPr>
-                <w:rFonts w:ascii="Times New Roman" w:hAnsi="Times New Roman"/>
-                <w:sz w:val="20"/>
-              </w:rPr>
-            </w:pPr>
-            <w:r>
-              <w:rPr>
-                <w:rFonts w:ascii="Times New Roman" w:hAnsi="Times New Roman"/>
+                <w:rFonts w:ascii="arial" w:hAnsi="arial"/>
+              </w:rPr>
+            </w:pPr>
+            <w:r>
+              <w:rPr>
+                <w:rFonts w:ascii="arial" w:hAnsi="arial"/>
                 <w:sz w:val="20"/>
               </w:rPr>
               <w:t>BlockPCB</w:t>
@@ -891,13 +922,12 @@
             <w:pPr>
               <w:pStyle w:val="TableParagraph"/>
               <w:rPr>
-                <w:rFonts w:ascii="Times New Roman" w:hAnsi="Times New Roman"/>
-                <w:sz w:val="20"/>
-              </w:rPr>
-            </w:pPr>
-            <w:r>
-              <w:rPr>
-                <w:rFonts w:ascii="Times New Roman" w:hAnsi="Times New Roman"/>
+                <w:rFonts w:ascii="arial" w:hAnsi="arial"/>
+              </w:rPr>
+            </w:pPr>
+            <w:r>
+              <w:rPr>
+                <w:rFonts w:ascii="arial" w:hAnsi="arial"/>
                 <w:sz w:val="20"/>
               </w:rPr>
               <w:t>UnblockPCB</w:t>
@@ -907,13 +937,12 @@
             <w:pPr>
               <w:pStyle w:val="TableParagraph"/>
               <w:rPr>
-                <w:rFonts w:ascii="Times New Roman" w:hAnsi="Times New Roman"/>
-                <w:sz w:val="20"/>
-              </w:rPr>
-            </w:pPr>
-            <w:r>
-              <w:rPr>
-                <w:rFonts w:ascii="Times New Roman" w:hAnsi="Times New Roman"/>
+                <w:rFonts w:ascii="arial" w:hAnsi="arial"/>
+              </w:rPr>
+            </w:pPr>
+            <w:r>
+              <w:rPr>
+                <w:rFonts w:ascii="arial" w:hAnsi="arial"/>
                 <w:sz w:val="20"/>
               </w:rPr>
               <w:t>Documentation</w:t>
@@ -923,13 +952,12 @@
             <w:pPr>
               <w:pStyle w:val="TableParagraph"/>
               <w:rPr>
-                <w:rFonts w:ascii="Times New Roman" w:hAnsi="Times New Roman"/>
-                <w:sz w:val="20"/>
-              </w:rPr>
-            </w:pPr>
-            <w:r>
-              <w:rPr>
-                <w:rFonts w:ascii="Times New Roman" w:hAnsi="Times New Roman"/>
+                <w:rFonts w:ascii="arial" w:hAnsi="arial"/>
+              </w:rPr>
+            </w:pPr>
+            <w:r>
+              <w:rPr>
+                <w:rFonts w:ascii="arial" w:hAnsi="arial"/>
                 <w:sz w:val="20"/>
               </w:rPr>
               <w:t>Testing</w:t>
@@ -1033,13 +1061,13 @@
             <w:pPr>
               <w:pStyle w:val="TableParagraph"/>
               <w:rPr>
-                <w:rFonts w:ascii="Times New Roman" w:hAnsi="Times New Roman"/>
+                <w:rFonts w:ascii="arial" w:hAnsi="arial"/>
                 <w:sz w:val="26"/>
               </w:rPr>
             </w:pPr>
             <w:r>
               <w:rPr>
-                <w:rFonts w:ascii="Times New Roman" w:hAnsi="Times New Roman"/>
+                <w:rFonts w:ascii="arial" w:hAnsi="arial"/>
                 <w:sz w:val="26"/>
               </w:rPr>
             </w:r>
@@ -1050,39 +1078,40 @@
               <w:spacing w:before="152" w:after="0"/>
               <w:ind w:left="50" w:hanging="0"/>
               <w:rPr>
+                <w:rFonts w:ascii="arial" w:hAnsi="arial"/>
+              </w:rPr>
+            </w:pPr>
+            <w:r>
+              <w:rPr>
+                <w:rFonts w:ascii="arial" w:hAnsi="arial"/>
                 <w:sz w:val="23"/>
               </w:rPr>
-            </w:pPr>
-            <w:r>
-              <w:rPr>
+              <w:t>Lennon Jones</w:t>
+            </w:r>
+          </w:p>
+        </w:tc>
+        <w:tc>
+          <w:tcPr>
+            <w:tcW w:w="2401" w:type="dxa"/>
+            <w:tcBorders>
+              <w:top w:val="single" w:sz="8" w:space="0" w:color="000000"/>
+              <w:left w:val="single" w:sz="8" w:space="0" w:color="000000"/>
+              <w:bottom w:val="single" w:sz="6" w:space="0" w:color="000000"/>
+              <w:right w:val="single" w:sz="8" w:space="0" w:color="000000"/>
+            </w:tcBorders>
+          </w:tcPr>
+          <w:p>
+            <w:pPr>
+              <w:pStyle w:val="TableParagraph"/>
+              <w:spacing w:before="8" w:after="0"/>
+              <w:rPr>
+                <w:rFonts w:ascii="arial" w:hAnsi="arial"/>
                 <w:sz w:val="23"/>
               </w:rPr>
-              <w:t>Lennon Jones</w:t>
-            </w:r>
-          </w:p>
-        </w:tc>
-        <w:tc>
-          <w:tcPr>
-            <w:tcW w:w="2401" w:type="dxa"/>
-            <w:tcBorders>
-              <w:top w:val="single" w:sz="8" w:space="0" w:color="000000"/>
-              <w:left w:val="single" w:sz="8" w:space="0" w:color="000000"/>
-              <w:bottom w:val="single" w:sz="6" w:space="0" w:color="000000"/>
-              <w:right w:val="single" w:sz="8" w:space="0" w:color="000000"/>
-            </w:tcBorders>
-          </w:tcPr>
-          <w:p>
-            <w:pPr>
-              <w:pStyle w:val="TableParagraph"/>
-              <w:spacing w:before="8" w:after="0"/>
-              <w:rPr>
-                <w:rFonts w:ascii="Times New Roman" w:hAnsi="Times New Roman"/>
-                <w:sz w:val="23"/>
-              </w:rPr>
-            </w:pPr>
-            <w:r>
-              <w:rPr>
-                <w:rFonts w:ascii="Times New Roman" w:hAnsi="Times New Roman"/>
+            </w:pPr>
+            <w:r>
+              <w:rPr>
+                <w:rFonts w:ascii="arial" w:hAnsi="arial"/>
                 <w:sz w:val="23"/>
               </w:rPr>
             </w:r>
@@ -1093,11 +1122,12 @@
               <w:spacing w:lineRule="auto" w:line="247"/>
               <w:ind w:left="50" w:right="986" w:hanging="0"/>
               <w:rPr>
-                <w:sz w:val="19"/>
-              </w:rPr>
-            </w:pPr>
-            <w:r>
-              <w:rPr>
+                <w:rFonts w:ascii="arial" w:hAnsi="arial"/>
+              </w:rPr>
+            </w:pPr>
+            <w:r>
+              <w:rPr>
+                <w:rFonts w:ascii="arial" w:hAnsi="arial"/>
                 <w:w w:val="105"/>
                 <w:sz w:val="19"/>
               </w:rPr>
@@ -1119,13 +1149,12 @@
             <w:pPr>
               <w:pStyle w:val="TableParagraph"/>
               <w:rPr>
-                <w:rFonts w:ascii="Times New Roman" w:hAnsi="Times New Roman"/>
-                <w:sz w:val="20"/>
-              </w:rPr>
-            </w:pPr>
-            <w:r>
-              <w:rPr>
-                <w:rFonts w:ascii="Times New Roman" w:hAnsi="Times New Roman"/>
+                <w:rFonts w:ascii="arial" w:hAnsi="arial"/>
+              </w:rPr>
+            </w:pPr>
+            <w:r>
+              <w:rPr>
+                <w:rFonts w:ascii="arial" w:hAnsi="arial"/>
                 <w:sz w:val="20"/>
               </w:rPr>
               <w:t>AllocatePCB</w:t>
@@ -1135,13 +1164,12 @@
             <w:pPr>
               <w:pStyle w:val="TableParagraph"/>
               <w:rPr>
-                <w:rFonts w:ascii="Times New Roman" w:hAnsi="Times New Roman"/>
-                <w:sz w:val="20"/>
-              </w:rPr>
-            </w:pPr>
-            <w:r>
-              <w:rPr>
-                <w:rFonts w:ascii="Times New Roman" w:hAnsi="Times New Roman"/>
+                <w:rFonts w:ascii="arial" w:hAnsi="arial"/>
+              </w:rPr>
+            </w:pPr>
+            <w:r>
+              <w:rPr>
+                <w:rFonts w:ascii="arial" w:hAnsi="arial"/>
                 <w:sz w:val="20"/>
               </w:rPr>
               <w:t>FreePCB</w:t>
@@ -1151,13 +1179,12 @@
             <w:pPr>
               <w:pStyle w:val="TableParagraph"/>
               <w:rPr>
-                <w:rFonts w:ascii="Times New Roman" w:hAnsi="Times New Roman"/>
-                <w:sz w:val="20"/>
-              </w:rPr>
-            </w:pPr>
-            <w:r>
-              <w:rPr>
-                <w:rFonts w:ascii="Times New Roman" w:hAnsi="Times New Roman"/>
+                <w:rFonts w:ascii="arial" w:hAnsi="arial"/>
+              </w:rPr>
+            </w:pPr>
+            <w:r>
+              <w:rPr>
+                <w:rFonts w:ascii="arial" w:hAnsi="arial"/>
                 <w:sz w:val="20"/>
               </w:rPr>
               <w:t>SetupPCB</w:t>
@@ -1167,13 +1194,12 @@
             <w:pPr>
               <w:pStyle w:val="TableParagraph"/>
               <w:rPr>
-                <w:rFonts w:ascii="Times New Roman" w:hAnsi="Times New Roman"/>
-                <w:sz w:val="20"/>
-              </w:rPr>
-            </w:pPr>
-            <w:r>
-              <w:rPr>
-                <w:rFonts w:ascii="Times New Roman" w:hAnsi="Times New Roman"/>
+                <w:rFonts w:ascii="arial" w:hAnsi="arial"/>
+              </w:rPr>
+            </w:pPr>
+            <w:r>
+              <w:rPr>
+                <w:rFonts w:ascii="arial" w:hAnsi="arial"/>
                 <w:sz w:val="20"/>
               </w:rPr>
               <w:t>Command Maintenance</w:t>
@@ -1183,13 +1209,12 @@
             <w:pPr>
               <w:pStyle w:val="TableParagraph"/>
               <w:rPr>
-                <w:rFonts w:ascii="Times New Roman" w:hAnsi="Times New Roman"/>
-                <w:sz w:val="20"/>
-              </w:rPr>
-            </w:pPr>
-            <w:r>
-              <w:rPr>
-                <w:rFonts w:ascii="Times New Roman" w:hAnsi="Times New Roman"/>
+                <w:rFonts w:ascii="arial" w:hAnsi="arial"/>
+              </w:rPr>
+            </w:pPr>
+            <w:r>
+              <w:rPr>
+                <w:rFonts w:ascii="arial" w:hAnsi="arial"/>
                 <w:sz w:val="20"/>
               </w:rPr>
               <w:t>Testing</w:t>

</xml_diff>

<commit_message>
Updated help and documentation
</commit_message>
<xml_diff>
--- a/Documentation/OS Allstars - Who Did What.docx
+++ b/Documentation/OS Allstars - Who Did What.docx
@@ -428,15 +428,80 @@
             <w:pPr>
               <w:pStyle w:val="TableParagraph"/>
               <w:rPr>
-                <w:rFonts w:ascii="Times New Roman" w:hAnsi="Times New Roman"/>
-                <w:sz w:val="20"/>
-              </w:rPr>
-            </w:pPr>
-            <w:r>
-              <w:rPr>
-                <w:rFonts w:ascii="Times New Roman" w:hAnsi="Times New Roman"/>
-                <w:sz w:val="20"/>
-              </w:rPr>
+                <w:rFonts w:ascii="arial" w:hAnsi="arial"/>
+                <w:sz w:val="20"/>
+              </w:rPr>
+            </w:pPr>
+            <w:r>
+              <w:rPr>
+                <w:rFonts w:ascii="arial" w:hAnsi="arial"/>
+                <w:sz w:val="20"/>
+              </w:rPr>
+              <w:t>sys_call_irq</w:t>
+            </w:r>
+          </w:p>
+          <w:p>
+            <w:pPr>
+              <w:pStyle w:val="TableParagraph"/>
+              <w:rPr>
+                <w:rFonts w:ascii="arial" w:hAnsi="arial"/>
+                <w:sz w:val="20"/>
+              </w:rPr>
+            </w:pPr>
+            <w:r>
+              <w:rPr>
+                <w:rFonts w:ascii="arial" w:hAnsi="arial"/>
+                <w:sz w:val="20"/>
+              </w:rPr>
+              <w:t>User Manual</w:t>
+            </w:r>
+          </w:p>
+          <w:p>
+            <w:pPr>
+              <w:pStyle w:val="TableParagraph"/>
+              <w:rPr>
+                <w:rFonts w:ascii="arial" w:hAnsi="arial"/>
+                <w:sz w:val="20"/>
+              </w:rPr>
+            </w:pPr>
+            <w:r>
+              <w:rPr>
+                <w:rFonts w:ascii="arial" w:hAnsi="arial"/>
+                <w:sz w:val="20"/>
+              </w:rPr>
+              <w:t>Programmer’s Manual</w:t>
+            </w:r>
+          </w:p>
+          <w:p>
+            <w:pPr>
+              <w:pStyle w:val="TableParagraph"/>
+              <w:rPr>
+                <w:rFonts w:ascii="arial" w:hAnsi="arial"/>
+                <w:sz w:val="20"/>
+              </w:rPr>
+            </w:pPr>
+            <w:r>
+              <w:rPr>
+                <w:rFonts w:ascii="arial" w:hAnsi="arial"/>
+                <w:sz w:val="20"/>
+              </w:rPr>
+              <w:t>Idle</w:t>
+            </w:r>
+          </w:p>
+          <w:p>
+            <w:pPr>
+              <w:pStyle w:val="TableParagraph"/>
+              <w:rPr>
+                <w:rFonts w:ascii="arial" w:hAnsi="arial"/>
+                <w:sz w:val="20"/>
+              </w:rPr>
+            </w:pPr>
+            <w:r>
+              <w:rPr>
+                <w:rFonts w:ascii="arial" w:hAnsi="arial"/>
+                <w:sz w:val="20"/>
+              </w:rPr>
+              <w:t>infinite cmd</w:t>
             </w:r>
           </w:p>
         </w:tc>
@@ -454,13 +519,28 @@
             <w:pPr>
               <w:pStyle w:val="TableParagraph"/>
               <w:rPr>
-                <w:rFonts w:ascii="Times New Roman" w:hAnsi="Times New Roman"/>
-                <w:sz w:val="20"/>
-              </w:rPr>
-            </w:pPr>
-            <w:r>
-              <w:rPr>
-                <w:rFonts w:ascii="Times New Roman" w:hAnsi="Times New Roman"/>
+                <w:rFonts w:ascii="arial" w:hAnsi="arial"/>
+                <w:sz w:val="20"/>
+              </w:rPr>
+            </w:pPr>
+            <w:r>
+              <w:rPr>
+                <w:rFonts w:ascii="arial" w:hAnsi="arial"/>
+                <w:sz w:val="20"/>
+              </w:rPr>
+            </w:r>
+          </w:p>
+          <w:p>
+            <w:pPr>
+              <w:pStyle w:val="TableParagraph"/>
+              <w:rPr>
+                <w:rFonts w:ascii="arial" w:hAnsi="arial"/>
+                <w:sz w:val="20"/>
+              </w:rPr>
+            </w:pPr>
+            <w:r>
+              <w:rPr>
+                <w:rFonts w:ascii="arial" w:hAnsi="arial"/>
                 <w:sz w:val="20"/>
               </w:rPr>
             </w:r>
@@ -480,13 +560,13 @@
             <w:pPr>
               <w:pStyle w:val="TableParagraph"/>
               <w:rPr>
-                <w:rFonts w:ascii="Times New Roman" w:hAnsi="Times New Roman"/>
-                <w:sz w:val="20"/>
-              </w:rPr>
-            </w:pPr>
-            <w:r>
-              <w:rPr>
-                <w:rFonts w:ascii="Times New Roman" w:hAnsi="Times New Roman"/>
+                <w:rFonts w:ascii="arial" w:hAnsi="arial"/>
+                <w:sz w:val="20"/>
+              </w:rPr>
+            </w:pPr>
+            <w:r>
+              <w:rPr>
+                <w:rFonts w:ascii="arial" w:hAnsi="arial"/>
                 <w:sz w:val="20"/>
               </w:rPr>
             </w:r>
@@ -707,13 +787,13 @@
             <w:pPr>
               <w:pStyle w:val="TableParagraph"/>
               <w:rPr>
-                <w:rFonts w:ascii="Times New Roman" w:hAnsi="Times New Roman"/>
-                <w:sz w:val="20"/>
-              </w:rPr>
-            </w:pPr>
-            <w:r>
-              <w:rPr>
-                <w:rFonts w:ascii="Times New Roman" w:hAnsi="Times New Roman"/>
+                <w:rFonts w:ascii="arial" w:hAnsi="arial"/>
+                <w:sz w:val="20"/>
+              </w:rPr>
+            </w:pPr>
+            <w:r>
+              <w:rPr>
+                <w:rFonts w:ascii="arial" w:hAnsi="arial"/>
                 <w:sz w:val="20"/>
               </w:rPr>
             </w:r>
@@ -733,13 +813,13 @@
             <w:pPr>
               <w:pStyle w:val="TableParagraph"/>
               <w:rPr>
-                <w:rFonts w:ascii="Times New Roman" w:hAnsi="Times New Roman"/>
-                <w:sz w:val="20"/>
-              </w:rPr>
-            </w:pPr>
-            <w:r>
-              <w:rPr>
-                <w:rFonts w:ascii="Times New Roman" w:hAnsi="Times New Roman"/>
+                <w:rFonts w:ascii="arial" w:hAnsi="arial"/>
+                <w:sz w:val="20"/>
+              </w:rPr>
+            </w:pPr>
+            <w:r>
+              <w:rPr>
+                <w:rFonts w:ascii="arial" w:hAnsi="arial"/>
                 <w:sz w:val="20"/>
               </w:rPr>
             </w:r>
@@ -759,13 +839,13 @@
             <w:pPr>
               <w:pStyle w:val="TableParagraph"/>
               <w:rPr>
-                <w:rFonts w:ascii="Times New Roman" w:hAnsi="Times New Roman"/>
-                <w:sz w:val="20"/>
-              </w:rPr>
-            </w:pPr>
-            <w:r>
-              <w:rPr>
-                <w:rFonts w:ascii="Times New Roman" w:hAnsi="Times New Roman"/>
+                <w:rFonts w:ascii="arial" w:hAnsi="arial"/>
+                <w:sz w:val="20"/>
+              </w:rPr>
+            </w:pPr>
+            <w:r>
+              <w:rPr>
+                <w:rFonts w:ascii="arial" w:hAnsi="arial"/>
                 <w:sz w:val="20"/>
               </w:rPr>
             </w:r>
@@ -978,13 +1058,13 @@
             <w:pPr>
               <w:pStyle w:val="TableParagraph"/>
               <w:rPr>
-                <w:rFonts w:ascii="Times New Roman" w:hAnsi="Times New Roman"/>
-                <w:sz w:val="20"/>
-              </w:rPr>
-            </w:pPr>
-            <w:r>
-              <w:rPr>
-                <w:rFonts w:ascii="Times New Roman" w:hAnsi="Times New Roman"/>
+                <w:rFonts w:ascii="arial" w:hAnsi="arial"/>
+                <w:sz w:val="20"/>
+              </w:rPr>
+            </w:pPr>
+            <w:r>
+              <w:rPr>
+                <w:rFonts w:ascii="arial" w:hAnsi="arial"/>
                 <w:sz w:val="20"/>
               </w:rPr>
             </w:r>
@@ -1004,13 +1084,13 @@
             <w:pPr>
               <w:pStyle w:val="TableParagraph"/>
               <w:rPr>
-                <w:rFonts w:ascii="Times New Roman" w:hAnsi="Times New Roman"/>
-                <w:sz w:val="20"/>
-              </w:rPr>
-            </w:pPr>
-            <w:r>
-              <w:rPr>
-                <w:rFonts w:ascii="Times New Roman" w:hAnsi="Times New Roman"/>
+                <w:rFonts w:ascii="arial" w:hAnsi="arial"/>
+                <w:sz w:val="20"/>
+              </w:rPr>
+            </w:pPr>
+            <w:r>
+              <w:rPr>
+                <w:rFonts w:ascii="arial" w:hAnsi="arial"/>
                 <w:sz w:val="20"/>
               </w:rPr>
             </w:r>
@@ -1030,13 +1110,13 @@
             <w:pPr>
               <w:pStyle w:val="TableParagraph"/>
               <w:rPr>
-                <w:rFonts w:ascii="Times New Roman" w:hAnsi="Times New Roman"/>
-                <w:sz w:val="20"/>
-              </w:rPr>
-            </w:pPr>
-            <w:r>
-              <w:rPr>
-                <w:rFonts w:ascii="Times New Roman" w:hAnsi="Times New Roman"/>
+                <w:rFonts w:ascii="arial" w:hAnsi="arial"/>
+                <w:sz w:val="20"/>
+              </w:rPr>
+            </w:pPr>
+            <w:r>
+              <w:rPr>
+                <w:rFonts w:ascii="arial" w:hAnsi="arial"/>
                 <w:sz w:val="20"/>
               </w:rPr>
             </w:r>
@@ -1235,13 +1315,13 @@
             <w:pPr>
               <w:pStyle w:val="TableParagraph"/>
               <w:rPr>
-                <w:rFonts w:ascii="Times New Roman" w:hAnsi="Times New Roman"/>
-                <w:sz w:val="20"/>
-              </w:rPr>
-            </w:pPr>
-            <w:r>
-              <w:rPr>
-                <w:rFonts w:ascii="Times New Roman" w:hAnsi="Times New Roman"/>
+                <w:rFonts w:ascii="arial" w:hAnsi="arial"/>
+                <w:sz w:val="20"/>
+              </w:rPr>
+            </w:pPr>
+            <w:r>
+              <w:rPr>
+                <w:rFonts w:ascii="arial" w:hAnsi="arial"/>
                 <w:sz w:val="20"/>
               </w:rPr>
             </w:r>
@@ -1261,13 +1341,13 @@
             <w:pPr>
               <w:pStyle w:val="TableParagraph"/>
               <w:rPr>
-                <w:rFonts w:ascii="Times New Roman" w:hAnsi="Times New Roman"/>
-                <w:sz w:val="20"/>
-              </w:rPr>
-            </w:pPr>
-            <w:r>
-              <w:rPr>
-                <w:rFonts w:ascii="Times New Roman" w:hAnsi="Times New Roman"/>
+                <w:rFonts w:ascii="arial" w:hAnsi="arial"/>
+                <w:sz w:val="20"/>
+              </w:rPr>
+            </w:pPr>
+            <w:r>
+              <w:rPr>
+                <w:rFonts w:ascii="arial" w:hAnsi="arial"/>
                 <w:sz w:val="20"/>
               </w:rPr>
             </w:r>
@@ -1287,13 +1367,13 @@
             <w:pPr>
               <w:pStyle w:val="TableParagraph"/>
               <w:rPr>
-                <w:rFonts w:ascii="Times New Roman" w:hAnsi="Times New Roman"/>
-                <w:sz w:val="20"/>
-              </w:rPr>
-            </w:pPr>
-            <w:r>
-              <w:rPr>
-                <w:rFonts w:ascii="Times New Roman" w:hAnsi="Times New Roman"/>
+                <w:rFonts w:ascii="arial" w:hAnsi="arial"/>
+                <w:sz w:val="20"/>
+              </w:rPr>
+            </w:pPr>
+            <w:r>
+              <w:rPr>
+                <w:rFonts w:ascii="arial" w:hAnsi="arial"/>
                 <w:sz w:val="20"/>
               </w:rPr>
             </w:r>

</xml_diff>

<commit_message>
Updated help and documentation for R3
</commit_message>
<xml_diff>
--- a/Documentation/OS Allstars - Who Did What.docx
+++ b/Documentation/OS Allstars - Who Did What.docx
@@ -428,15 +428,68 @@
             <w:pPr>
               <w:pStyle w:val="TableParagraph"/>
               <w:rPr>
-                <w:rFonts w:ascii="Times New Roman" w:hAnsi="Times New Roman"/>
-                <w:sz w:val="20"/>
-              </w:rPr>
-            </w:pPr>
-            <w:r>
-              <w:rPr>
-                <w:rFonts w:ascii="Times New Roman" w:hAnsi="Times New Roman"/>
-                <w:sz w:val="20"/>
-              </w:rPr>
+                <w:rFonts w:ascii="arial" w:hAnsi="arial"/>
+                <w:sz w:val="20"/>
+              </w:rPr>
+            </w:pPr>
+            <w:r>
+              <w:rPr>
+                <w:rFonts w:ascii="arial" w:hAnsi="arial"/>
+                <w:sz w:val="20"/>
+              </w:rPr>
+              <w:t>sys_call_irq</w:t>
+            </w:r>
+          </w:p>
+          <w:p>
+            <w:pPr>
+              <w:pStyle w:val="TableParagraph"/>
+              <w:rPr>
+                <w:rFonts w:ascii="arial" w:hAnsi="arial"/>
+                <w:sz w:val="20"/>
+              </w:rPr>
+            </w:pPr>
+            <w:r>
+              <w:rPr>
+                <w:rFonts w:ascii="arial" w:hAnsi="arial"/>
+                <w:sz w:val="20"/>
+              </w:rPr>
+              <w:t>Infinite process</w:t>
+            </w:r>
+          </w:p>
+          <w:p>
+            <w:pPr>
+              <w:pStyle w:val="Normal"/>
+              <w:rPr>
+                <w:rFonts w:ascii="arial" w:hAnsi="arial"/>
+              </w:rPr>
+            </w:pPr>
+            <w:r>
+              <w:rPr>
+                <w:rFonts w:ascii="arial" w:hAnsi="arial"/>
+                <w:i w:val="false"/>
+                <w:caps w:val="false"/>
+                <w:smallCaps w:val="false"/>
+                <w:sz w:val="20"/>
+              </w:rPr>
+              <w:t>User Manual</w:t>
+            </w:r>
+          </w:p>
+          <w:p>
+            <w:pPr>
+              <w:pStyle w:val="TableParagraph"/>
+              <w:rPr>
+                <w:rFonts w:ascii="arial" w:hAnsi="arial"/>
+              </w:rPr>
+            </w:pPr>
+            <w:r>
+              <w:rPr>
+                <w:rFonts w:ascii="arial" w:hAnsi="arial"/>
+                <w:i w:val="false"/>
+                <w:caps w:val="false"/>
+                <w:smallCaps w:val="false"/>
+                <w:sz w:val="20"/>
+              </w:rPr>
+              <w:t>Programmer’s Manual</w:t>
             </w:r>
           </w:p>
         </w:tc>
@@ -454,13 +507,13 @@
             <w:pPr>
               <w:pStyle w:val="TableParagraph"/>
               <w:rPr>
-                <w:rFonts w:ascii="Times New Roman" w:hAnsi="Times New Roman"/>
-                <w:sz w:val="20"/>
-              </w:rPr>
-            </w:pPr>
-            <w:r>
-              <w:rPr>
-                <w:rFonts w:ascii="Times New Roman" w:hAnsi="Times New Roman"/>
+                <w:rFonts w:ascii="arial" w:hAnsi="arial"/>
+                <w:sz w:val="20"/>
+              </w:rPr>
+            </w:pPr>
+            <w:r>
+              <w:rPr>
+                <w:rFonts w:ascii="arial" w:hAnsi="arial"/>
                 <w:sz w:val="20"/>
               </w:rPr>
             </w:r>
@@ -480,13 +533,13 @@
             <w:pPr>
               <w:pStyle w:val="TableParagraph"/>
               <w:rPr>
-                <w:rFonts w:ascii="Times New Roman" w:hAnsi="Times New Roman"/>
-                <w:sz w:val="20"/>
-              </w:rPr>
-            </w:pPr>
-            <w:r>
-              <w:rPr>
-                <w:rFonts w:ascii="Times New Roman" w:hAnsi="Times New Roman"/>
+                <w:rFonts w:ascii="arial" w:hAnsi="arial"/>
+                <w:sz w:val="20"/>
+              </w:rPr>
+            </w:pPr>
+            <w:r>
+              <w:rPr>
+                <w:rFonts w:ascii="arial" w:hAnsi="arial"/>
                 <w:sz w:val="20"/>
               </w:rPr>
             </w:r>
@@ -707,13 +760,13 @@
             <w:pPr>
               <w:pStyle w:val="TableParagraph"/>
               <w:rPr>
-                <w:rFonts w:ascii="Times New Roman" w:hAnsi="Times New Roman"/>
-                <w:sz w:val="20"/>
-              </w:rPr>
-            </w:pPr>
-            <w:r>
-              <w:rPr>
-                <w:rFonts w:ascii="Times New Roman" w:hAnsi="Times New Roman"/>
+                <w:rFonts w:ascii="arial" w:hAnsi="arial"/>
+                <w:sz w:val="20"/>
+              </w:rPr>
+            </w:pPr>
+            <w:r>
+              <w:rPr>
+                <w:rFonts w:ascii="arial" w:hAnsi="arial"/>
                 <w:sz w:val="20"/>
               </w:rPr>
             </w:r>
@@ -733,13 +786,13 @@
             <w:pPr>
               <w:pStyle w:val="TableParagraph"/>
               <w:rPr>
-                <w:rFonts w:ascii="Times New Roman" w:hAnsi="Times New Roman"/>
-                <w:sz w:val="20"/>
-              </w:rPr>
-            </w:pPr>
-            <w:r>
-              <w:rPr>
-                <w:rFonts w:ascii="Times New Roman" w:hAnsi="Times New Roman"/>
+                <w:rFonts w:ascii="arial" w:hAnsi="arial"/>
+                <w:sz w:val="20"/>
+              </w:rPr>
+            </w:pPr>
+            <w:r>
+              <w:rPr>
+                <w:rFonts w:ascii="arial" w:hAnsi="arial"/>
                 <w:sz w:val="20"/>
               </w:rPr>
             </w:r>
@@ -759,13 +812,13 @@
             <w:pPr>
               <w:pStyle w:val="TableParagraph"/>
               <w:rPr>
-                <w:rFonts w:ascii="Times New Roman" w:hAnsi="Times New Roman"/>
-                <w:sz w:val="20"/>
-              </w:rPr>
-            </w:pPr>
-            <w:r>
-              <w:rPr>
-                <w:rFonts w:ascii="Times New Roman" w:hAnsi="Times New Roman"/>
+                <w:rFonts w:ascii="arial" w:hAnsi="arial"/>
+                <w:sz w:val="20"/>
+              </w:rPr>
+            </w:pPr>
+            <w:r>
+              <w:rPr>
+                <w:rFonts w:ascii="arial" w:hAnsi="arial"/>
                 <w:sz w:val="20"/>
               </w:rPr>
             </w:r>
@@ -978,13 +1031,13 @@
             <w:pPr>
               <w:pStyle w:val="TableParagraph"/>
               <w:rPr>
-                <w:rFonts w:ascii="Times New Roman" w:hAnsi="Times New Roman"/>
-                <w:sz w:val="20"/>
-              </w:rPr>
-            </w:pPr>
-            <w:r>
-              <w:rPr>
-                <w:rFonts w:ascii="Times New Roman" w:hAnsi="Times New Roman"/>
+                <w:rFonts w:ascii="arial" w:hAnsi="arial"/>
+                <w:sz w:val="20"/>
+              </w:rPr>
+            </w:pPr>
+            <w:r>
+              <w:rPr>
+                <w:rFonts w:ascii="arial" w:hAnsi="arial"/>
                 <w:sz w:val="20"/>
               </w:rPr>
             </w:r>
@@ -1004,13 +1057,13 @@
             <w:pPr>
               <w:pStyle w:val="TableParagraph"/>
               <w:rPr>
-                <w:rFonts w:ascii="Times New Roman" w:hAnsi="Times New Roman"/>
-                <w:sz w:val="20"/>
-              </w:rPr>
-            </w:pPr>
-            <w:r>
-              <w:rPr>
-                <w:rFonts w:ascii="Times New Roman" w:hAnsi="Times New Roman"/>
+                <w:rFonts w:ascii="arial" w:hAnsi="arial"/>
+                <w:sz w:val="20"/>
+              </w:rPr>
+            </w:pPr>
+            <w:r>
+              <w:rPr>
+                <w:rFonts w:ascii="arial" w:hAnsi="arial"/>
                 <w:sz w:val="20"/>
               </w:rPr>
             </w:r>
@@ -1030,13 +1083,13 @@
             <w:pPr>
               <w:pStyle w:val="TableParagraph"/>
               <w:rPr>
-                <w:rFonts w:ascii="Times New Roman" w:hAnsi="Times New Roman"/>
-                <w:sz w:val="20"/>
-              </w:rPr>
-            </w:pPr>
-            <w:r>
-              <w:rPr>
-                <w:rFonts w:ascii="Times New Roman" w:hAnsi="Times New Roman"/>
+                <w:rFonts w:ascii="arial" w:hAnsi="arial"/>
+                <w:sz w:val="20"/>
+              </w:rPr>
+            </w:pPr>
+            <w:r>
+              <w:rPr>
+                <w:rFonts w:ascii="arial" w:hAnsi="arial"/>
                 <w:sz w:val="20"/>
               </w:rPr>
             </w:r>
@@ -1235,13 +1288,13 @@
             <w:pPr>
               <w:pStyle w:val="TableParagraph"/>
               <w:rPr>
-                <w:rFonts w:ascii="Times New Roman" w:hAnsi="Times New Roman"/>
-                <w:sz w:val="20"/>
-              </w:rPr>
-            </w:pPr>
-            <w:r>
-              <w:rPr>
-                <w:rFonts w:ascii="Times New Roman" w:hAnsi="Times New Roman"/>
+                <w:rFonts w:ascii="arial" w:hAnsi="arial"/>
+                <w:sz w:val="20"/>
+              </w:rPr>
+            </w:pPr>
+            <w:r>
+              <w:rPr>
+                <w:rFonts w:ascii="arial" w:hAnsi="arial"/>
                 <w:sz w:val="20"/>
               </w:rPr>
             </w:r>
@@ -1261,13 +1314,13 @@
             <w:pPr>
               <w:pStyle w:val="TableParagraph"/>
               <w:rPr>
-                <w:rFonts w:ascii="Times New Roman" w:hAnsi="Times New Roman"/>
-                <w:sz w:val="20"/>
-              </w:rPr>
-            </w:pPr>
-            <w:r>
-              <w:rPr>
-                <w:rFonts w:ascii="Times New Roman" w:hAnsi="Times New Roman"/>
+                <w:rFonts w:ascii="arial" w:hAnsi="arial"/>
+                <w:sz w:val="20"/>
+              </w:rPr>
+            </w:pPr>
+            <w:r>
+              <w:rPr>
+                <w:rFonts w:ascii="arial" w:hAnsi="arial"/>
                 <w:sz w:val="20"/>
               </w:rPr>
             </w:r>
@@ -1287,13 +1340,13 @@
             <w:pPr>
               <w:pStyle w:val="TableParagraph"/>
               <w:rPr>
-                <w:rFonts w:ascii="Times New Roman" w:hAnsi="Times New Roman"/>
-                <w:sz w:val="20"/>
-              </w:rPr>
-            </w:pPr>
-            <w:r>
-              <w:rPr>
-                <w:rFonts w:ascii="Times New Roman" w:hAnsi="Times New Roman"/>
+                <w:rFonts w:ascii="arial" w:hAnsi="arial"/>
+                <w:sz w:val="20"/>
+              </w:rPr>
+            </w:pPr>
+            <w:r>
+              <w:rPr>
+                <w:rFonts w:ascii="arial" w:hAnsi="arial"/>
                 <w:sz w:val="20"/>
               </w:rPr>
             </w:r>

</xml_diff>

<commit_message>
Fixed merge issues with documentation
</commit_message>
<xml_diff>
--- a/Documentation/OS Allstars - Who Did What.docx
+++ b/Documentation/OS Allstars - Who Did What.docx
@@ -769,6 +769,39 @@
                 <w:rFonts w:ascii="arial" w:hAnsi="arial"/>
                 <w:sz w:val="20"/>
               </w:rPr>
+              <w:t>Loadr3()</w:t>
+            </w:r>
+          </w:p>
+          <w:p>
+            <w:pPr>
+              <w:pStyle w:val="TableParagraph"/>
+              <w:rPr>
+                <w:rFonts w:ascii="arial" w:hAnsi="arial"/>
+                <w:sz w:val="20"/>
+              </w:rPr>
+            </w:pPr>
+            <w:r>
+              <w:rPr>
+                <w:rFonts w:ascii="arial" w:hAnsi="arial"/>
+                <w:sz w:val="20"/>
+              </w:rPr>
+              <w:t>yield()</w:t>
+            </w:r>
+          </w:p>
+          <w:p>
+            <w:pPr>
+              <w:pStyle w:val="TableParagraph"/>
+              <w:rPr>
+                <w:rFonts w:ascii="arial" w:hAnsi="arial"/>
+                <w:sz w:val="20"/>
+              </w:rPr>
+            </w:pPr>
+            <w:r>
+              <w:rPr>
+                <w:rFonts w:ascii="arial" w:hAnsi="arial"/>
+                <w:sz w:val="20"/>
+              </w:rPr>
+              <w:t>documentation</w:t>
             </w:r>
           </w:p>
         </w:tc>
@@ -1040,6 +1073,39 @@
                 <w:rFonts w:ascii="arial" w:hAnsi="arial"/>
                 <w:sz w:val="20"/>
               </w:rPr>
+              <w:t>sys_call</w:t>
+            </w:r>
+          </w:p>
+          <w:p>
+            <w:pPr>
+              <w:pStyle w:val="TableParagraph"/>
+              <w:rPr>
+                <w:rFonts w:ascii="arial" w:hAnsi="arial"/>
+                <w:sz w:val="20"/>
+              </w:rPr>
+            </w:pPr>
+            <w:r>
+              <w:rPr>
+                <w:rFonts w:ascii="arial" w:hAnsi="arial"/>
+                <w:sz w:val="20"/>
+              </w:rPr>
+              <w:t>alarm process</w:t>
+            </w:r>
+          </w:p>
+          <w:p>
+            <w:pPr>
+              <w:pStyle w:val="TableParagraph"/>
+              <w:rPr>
+                <w:rFonts w:ascii="arial" w:hAnsi="arial"/>
+                <w:sz w:val="20"/>
+              </w:rPr>
+            </w:pPr>
+            <w:r>
+              <w:rPr>
+                <w:rFonts w:ascii="arial" w:hAnsi="arial"/>
+                <w:sz w:val="20"/>
+              </w:rPr>
+              <w:t>documentation</w:t>
             </w:r>
           </w:p>
         </w:tc>
@@ -1297,6 +1363,55 @@
                 <w:rFonts w:ascii="arial" w:hAnsi="arial"/>
                 <w:sz w:val="20"/>
               </w:rPr>
+              <w:t>Alarm process</w:t>
+            </w:r>
+          </w:p>
+          <w:p>
+            <w:pPr>
+              <w:pStyle w:val="TableParagraph"/>
+              <w:rPr>
+                <w:rFonts w:ascii="arial" w:hAnsi="arial"/>
+                <w:sz w:val="20"/>
+              </w:rPr>
+            </w:pPr>
+            <w:r>
+              <w:rPr>
+                <w:rFonts w:ascii="arial" w:hAnsi="arial"/>
+                <w:sz w:val="20"/>
+              </w:rPr>
+              <w:t>Testing</w:t>
+            </w:r>
+          </w:p>
+          <w:p>
+            <w:pPr>
+              <w:pStyle w:val="TableParagraph"/>
+              <w:rPr>
+                <w:rFonts w:ascii="arial" w:hAnsi="arial"/>
+                <w:sz w:val="20"/>
+              </w:rPr>
+            </w:pPr>
+            <w:r>
+              <w:rPr>
+                <w:rFonts w:ascii="arial" w:hAnsi="arial"/>
+                <w:sz w:val="20"/>
+              </w:rPr>
+              <w:t>comhand process</w:t>
+            </w:r>
+          </w:p>
+          <w:p>
+            <w:pPr>
+              <w:pStyle w:val="TableParagraph"/>
+              <w:rPr>
+                <w:rFonts w:ascii="arial" w:hAnsi="arial"/>
+                <w:sz w:val="20"/>
+              </w:rPr>
+            </w:pPr>
+            <w:r>
+              <w:rPr>
+                <w:rFonts w:ascii="arial" w:hAnsi="arial"/>
+                <w:sz w:val="20"/>
+              </w:rPr>
+              <w:t>Meeting with Sam</w:t>
             </w:r>
           </w:p>
         </w:tc>

</xml_diff>

<commit_message>
alarm documentation / update Who Did What
</commit_message>
<xml_diff>
--- a/Documentation/OS Allstars - Who Did What.docx
+++ b/Documentation/OS Allstars - Who Did What.docx
@@ -1100,6 +1100,39 @@
                 <w:rFonts w:ascii="arial" w:hAnsi="arial"/>
                 <w:sz w:val="20"/>
               </w:rPr>
+              <w:t>sys_call</w:t>
+            </w:r>
+          </w:p>
+          <w:p>
+            <w:pPr>
+              <w:pStyle w:val="TableParagraph"/>
+              <w:rPr>
+                <w:rFonts w:ascii="arial" w:hAnsi="arial"/>
+                <w:sz w:val="20"/>
+              </w:rPr>
+            </w:pPr>
+            <w:r>
+              <w:rPr>
+                <w:rFonts w:ascii="arial" w:hAnsi="arial"/>
+                <w:sz w:val="20"/>
+              </w:rPr>
+              <w:t>alarm process</w:t>
+            </w:r>
+          </w:p>
+          <w:p>
+            <w:pPr>
+              <w:pStyle w:val="TableParagraph"/>
+              <w:rPr>
+                <w:rFonts w:ascii="arial" w:hAnsi="arial"/>
+                <w:sz w:val="20"/>
+              </w:rPr>
+            </w:pPr>
+            <w:r>
+              <w:rPr>
+                <w:rFonts w:ascii="arial" w:hAnsi="arial"/>
+                <w:sz w:val="20"/>
+              </w:rPr>
+              <w:t>documentation</w:t>
             </w:r>
           </w:p>
         </w:tc>

</xml_diff>

<commit_message>
Almost finished documentation for R5. Updated version.
</commit_message>
<xml_diff>
--- a/Documentation/OS Allstars - Who Did What.docx
+++ b/Documentation/OS Allstars - Who Did What.docx
@@ -516,6 +516,39 @@
                 <w:rFonts w:ascii="arial" w:hAnsi="arial"/>
                 <w:sz w:val="20"/>
               </w:rPr>
+              <w:t>showfree()</w:t>
+            </w:r>
+          </w:p>
+          <w:p>
+            <w:pPr>
+              <w:pStyle w:val="TableParagraph"/>
+              <w:rPr>
+                <w:rFonts w:ascii="arial" w:hAnsi="arial"/>
+                <w:sz w:val="20"/>
+              </w:rPr>
+            </w:pPr>
+            <w:r>
+              <w:rPr>
+                <w:rFonts w:ascii="arial" w:hAnsi="arial"/>
+                <w:sz w:val="20"/>
+              </w:rPr>
+              <w:t>showmalloc()</w:t>
+            </w:r>
+          </w:p>
+          <w:p>
+            <w:pPr>
+              <w:pStyle w:val="TableParagraph"/>
+              <w:rPr>
+                <w:rFonts w:ascii="arial" w:hAnsi="arial"/>
+                <w:sz w:val="20"/>
+              </w:rPr>
+            </w:pPr>
+            <w:r>
+              <w:rPr>
+                <w:rFonts w:ascii="arial" w:hAnsi="arial"/>
+                <w:sz w:val="20"/>
+              </w:rPr>
+              <w:t>Documentation</w:t>
             </w:r>
           </w:p>
         </w:tc>

</xml_diff>

<commit_message>
Who Did What update - Brad
</commit_message>
<xml_diff>
--- a/Documentation/OS Allstars - Who Did What.docx
+++ b/Documentation/OS Allstars - Who Did What.docx
@@ -1165,6 +1165,23 @@
                 <w:rFonts w:ascii="arial" w:hAnsi="arial"/>
                 <w:sz w:val="20"/>
               </w:rPr>
+              <w:t>R4 corrections</w:t>
+            </w:r>
+          </w:p>
+          <w:p>
+            <w:pPr>
+              <w:pStyle w:val="TableParagraph"/>
+              <w:rPr>
+                <w:rFonts w:ascii="arial" w:hAnsi="arial"/>
+                <w:sz w:val="20"/>
+              </w:rPr>
+            </w:pPr>
+            <w:r>
+              <w:rPr>
+                <w:rFonts w:ascii="arial" w:hAnsi="arial"/>
+                <w:sz w:val="20"/>
+              </w:rPr>
+              <w:t>Testing</w:t>
             </w:r>
           </w:p>
         </w:tc>

</xml_diff>

<commit_message>
R5 Documentation, Who Did What
</commit_message>
<xml_diff>
--- a/Documentation/OS Allstars - Who Did What.docx
+++ b/Documentation/OS Allstars - Who Did What.docx
@@ -861,6 +861,23 @@
                 <w:rFonts w:ascii="arial" w:hAnsi="arial"/>
                 <w:sz w:val="20"/>
               </w:rPr>
+              <w:t>FreeMem()</w:t>
+            </w:r>
+          </w:p>
+          <w:p>
+            <w:pPr>
+              <w:pStyle w:val="TableParagraph"/>
+              <w:rPr>
+                <w:rFonts w:ascii="arial" w:hAnsi="arial"/>
+                <w:sz w:val="20"/>
+              </w:rPr>
+            </w:pPr>
+            <w:r>
+              <w:rPr>
+                <w:rFonts w:ascii="arial" w:hAnsi="arial"/>
+                <w:sz w:val="20"/>
+              </w:rPr>
+              <w:t>Testing</w:t>
             </w:r>
           </w:p>
         </w:tc>
@@ -1488,6 +1505,39 @@
                 <w:rFonts w:ascii="arial" w:hAnsi="arial"/>
                 <w:sz w:val="20"/>
               </w:rPr>
+              <w:t>AllocateMem()</w:t>
+            </w:r>
+          </w:p>
+          <w:p>
+            <w:pPr>
+              <w:pStyle w:val="TableParagraph"/>
+              <w:rPr>
+                <w:rFonts w:ascii="arial" w:hAnsi="arial"/>
+                <w:sz w:val="20"/>
+              </w:rPr>
+            </w:pPr>
+            <w:r>
+              <w:rPr>
+                <w:rFonts w:ascii="arial" w:hAnsi="arial"/>
+                <w:sz w:val="20"/>
+              </w:rPr>
+              <w:t>FreeMem()</w:t>
+            </w:r>
+          </w:p>
+          <w:p>
+            <w:pPr>
+              <w:pStyle w:val="TableParagraph"/>
+              <w:rPr>
+                <w:rFonts w:ascii="arial" w:hAnsi="arial"/>
+                <w:sz w:val="20"/>
+              </w:rPr>
+            </w:pPr>
+            <w:r>
+              <w:rPr>
+                <w:rFonts w:ascii="arial" w:hAnsi="arial"/>
+                <w:sz w:val="20"/>
+              </w:rPr>
+              <w:t>Testing</w:t>
             </w:r>
           </w:p>
         </w:tc>

</xml_diff>

<commit_message>
Who did what - Brad
</commit_message>
<xml_diff>
--- a/Documentation/OS Allstars - Who Did What.docx
+++ b/Documentation/OS Allstars - Who Did What.docx
@@ -1243,6 +1243,23 @@
                 <w:rFonts w:ascii="arial" w:hAnsi="arial"/>
                 <w:sz w:val="20"/>
               </w:rPr>
+              <w:t>sys_call</w:t>
+            </w:r>
+          </w:p>
+          <w:p>
+            <w:pPr>
+              <w:pStyle w:val="TableParagraph"/>
+              <w:rPr>
+                <w:rFonts w:ascii="arial" w:hAnsi="arial"/>
+                <w:sz w:val="20"/>
+              </w:rPr>
+            </w:pPr>
+            <w:r>
+              <w:rPr>
+                <w:rFonts w:ascii="arial" w:hAnsi="arial"/>
+                <w:sz w:val="20"/>
+              </w:rPr>
+              <w:t>I/O Scheduler</w:t>
             </w:r>
           </w:p>
         </w:tc>

</xml_diff>